<commit_message>
definição do layout e componentes de cada página
</commit_message>
<xml_diff>
--- a/Planejamento do Projeto.docx
+++ b/Planejamento do Projeto.docx
@@ -1,6 +1,6 @@
 
 <file path=word/document.xml><?xml version="1.0" encoding="utf-8"?>
-<w:document xmlns:wpc="http://schemas.microsoft.com/office/word/2010/wordprocessingCanvas" xmlns:cx="http://schemas.microsoft.com/office/drawing/2014/chartex" xmlns:cx1="http://schemas.microsoft.com/office/drawing/2015/9/8/chartex" xmlns:cx2="http://schemas.microsoft.com/office/drawing/2015/10/21/chartex" xmlns:cx3="http://schemas.microsoft.com/office/drawing/2016/5/9/chartex" xmlns:cx4="http://schemas.microsoft.com/office/drawing/2016/5/10/chartex" xmlns:cx5="http://schemas.microsoft.com/office/drawing/2016/5/11/chartex" xmlns:cx6="http://schemas.microsoft.com/office/drawing/2016/5/12/chartex" xmlns:cx7="http://schemas.microsoft.com/office/drawing/2016/5/13/chartex" xmlns:cx8="http://schemas.microsoft.com/office/drawing/2016/5/14/chartex" xmlns:mc="http://schemas.openxmlformats.org/markup-compatibility/2006" xmlns:aink="http://schemas.microsoft.com/office/drawing/2016/ink" xmlns:am3d="http://schemas.microsoft.com/office/drawing/2017/model3d" xmlns:o="urn:schemas-microsoft-com:office:office" xmlns:oel="http://schemas.microsoft.com/office/2019/extlst" xmlns:r="http://schemas.openxmlformats.org/officeDocument/2006/relationships" xmlns:m="http://schemas.openxmlformats.org/officeDocument/2006/math" xmlns:v="urn:schemas-microsoft-com:vml" xmlns:wp14="http://schemas.microsoft.com/office/word/2010/wordprocessingDrawing" xmlns:wp="http://schemas.openxmlformats.org/drawingml/2006/wordprocessingDrawing" xmlns:w10="urn:schemas-microsoft-com:office:word" xmlns:w="http://schemas.openxmlformats.org/wordprocessingml/2006/main" xmlns:w14="http://schemas.microsoft.com/office/word/2010/wordml" xmlns:w15="http://schemas.microsoft.com/office/word/2012/wordml" xmlns:w16cex="http://schemas.microsoft.com/office/word/2018/wordml/cex" xmlns:w16cid="http://schemas.microsoft.com/office/word/2016/wordml/cid" xmlns:w16="http://schemas.microsoft.com/office/word/2018/wordml" xmlns:w16sdtdh="http://schemas.microsoft.com/office/word/2020/wordml/sdtdatahash" xmlns:w16se="http://schemas.microsoft.com/office/word/2015/wordml/symex" xmlns:wpg="http://schemas.microsoft.com/office/word/2010/wordprocessingGroup" xmlns:wpi="http://schemas.microsoft.com/office/word/2010/wordprocessingInk" xmlns:wne="http://schemas.microsoft.com/office/word/2006/wordml" xmlns:wps="http://schemas.microsoft.com/office/word/2010/wordprocessingShape" mc:Ignorable="w14 w15 w16se w16cid w16 w16cex w16sdtdh wp14">
+<w:document xmlns:wpc="http://schemas.microsoft.com/office/word/2010/wordprocessingCanvas" xmlns:cx="http://schemas.microsoft.com/office/drawing/2014/chartex" xmlns:cx1="http://schemas.microsoft.com/office/drawing/2015/9/8/chartex" xmlns:cx2="http://schemas.microsoft.com/office/drawing/2015/10/21/chartex" xmlns:cx3="http://schemas.microsoft.com/office/drawing/2016/5/9/chartex" xmlns:cx4="http://schemas.microsoft.com/office/drawing/2016/5/10/chartex" xmlns:cx5="http://schemas.microsoft.com/office/drawing/2016/5/11/chartex" xmlns:cx6="http://schemas.microsoft.com/office/drawing/2016/5/12/chartex" xmlns:cx7="http://schemas.microsoft.com/office/drawing/2016/5/13/chartex" xmlns:cx8="http://schemas.microsoft.com/office/drawing/2016/5/14/chartex" xmlns:mc="http://schemas.openxmlformats.org/markup-compatibility/2006" xmlns:aink="http://schemas.microsoft.com/office/drawing/2016/ink" xmlns:am3d="http://schemas.microsoft.com/office/drawing/2017/model3d" xmlns:o="urn:schemas-microsoft-com:office:office" xmlns:oel="http://schemas.microsoft.com/office/2019/extlst" xmlns:r="http://schemas.openxmlformats.org/officeDocument/2006/relationships" xmlns:m="http://schemas.openxmlformats.org/officeDocument/2006/math" xmlns:v="urn:schemas-microsoft-com:vml" xmlns:wp14="http://schemas.microsoft.com/office/word/2010/wordprocessingDrawing" xmlns:wp="http://schemas.openxmlformats.org/drawingml/2006/wordprocessingDrawing" xmlns:w10="urn:schemas-microsoft-com:office:word" xmlns:w="http://schemas.openxmlformats.org/wordprocessingml/2006/main" xmlns:w14="http://schemas.microsoft.com/office/word/2010/wordml" xmlns:w15="http://schemas.microsoft.com/office/word/2012/wordml" xmlns:w16cex="http://schemas.microsoft.com/office/word/2018/wordml/cex" xmlns:w16cid="http://schemas.microsoft.com/office/word/2016/wordml/cid" xmlns:w16="http://schemas.microsoft.com/office/word/2018/wordml" xmlns:w16du="http://schemas.microsoft.com/office/word/2023/wordml/word16du" xmlns:w16sdtdh="http://schemas.microsoft.com/office/word/2020/wordml/sdtdatahash" xmlns:w16se="http://schemas.microsoft.com/office/word/2015/wordml/symex" xmlns:wpg="http://schemas.microsoft.com/office/word/2010/wordprocessingGroup" xmlns:wpi="http://schemas.microsoft.com/office/word/2010/wordprocessingInk" xmlns:wne="http://schemas.microsoft.com/office/word/2006/wordml" xmlns:wps="http://schemas.microsoft.com/office/word/2010/wordprocessingShape" mc:Ignorable="w14 w15 w16se w16cid w16 w16cex w16sdtdh w16du wp14">
   <w:body>
     <w:p>
       <w:pPr>
@@ -100,31 +100,7 @@
           <w:rPr>
             <w:rStyle w:val="Hyperlink"/>
           </w:rPr>
-          <w:t>https://www.austra</w:t>
-        </w:r>
-        <w:r>
-          <w:rPr>
-            <w:rStyle w:val="Hyperlink"/>
-          </w:rPr>
-          <w:t>l</w:t>
-        </w:r>
-        <w:r>
-          <w:rPr>
-            <w:rStyle w:val="Hyperlink"/>
-          </w:rPr>
-          <w:t>i</w:t>
-        </w:r>
-        <w:r>
-          <w:rPr>
-            <w:rStyle w:val="Hyperlink"/>
-          </w:rPr>
-          <w:t>a</w:t>
-        </w:r>
-        <w:r>
-          <w:rPr>
-            <w:rStyle w:val="Hyperlink"/>
-          </w:rPr>
-          <w:t>.com/</w:t>
+          <w:t>https://www.australia.com/</w:t>
         </w:r>
       </w:hyperlink>
       <w:r>
@@ -242,7 +218,14 @@
           <w:sz w:val="24"/>
           <w:szCs w:val="24"/>
         </w:rPr>
-        <w:t>- Informações Gerais</w:t>
+        <w:t xml:space="preserve">- </w:t>
+      </w:r>
+      <w:r>
+        <w:rPr>
+          <w:sz w:val="24"/>
+          <w:szCs w:val="24"/>
+        </w:rPr>
+        <w:t>Cidades</w:t>
       </w:r>
       <w:r>
         <w:rPr>
@@ -263,7 +246,7 @@
           <w:sz w:val="24"/>
           <w:szCs w:val="24"/>
         </w:rPr>
-        <w:t>Cidades</w:t>
+        <w:t>Lugares para Ir</w:t>
       </w:r>
       <w:r>
         <w:rPr>
@@ -271,20 +254,14 @@
           <w:szCs w:val="24"/>
         </w:rPr>
         <w:br/>
-      </w:r>
-      <w:r>
-        <w:rPr>
-          <w:sz w:val="24"/>
-          <w:szCs w:val="24"/>
-        </w:rPr>
-        <w:t xml:space="preserve">- </w:t>
-      </w:r>
-      <w:r>
-        <w:rPr>
-          <w:sz w:val="24"/>
-          <w:szCs w:val="24"/>
-        </w:rPr>
-        <w:t>Lugares para Ir</w:t>
+        <w:t>- Dados (Informações Gerais)</w:t>
+      </w:r>
+      <w:r>
+        <w:rPr>
+          <w:sz w:val="24"/>
+          <w:szCs w:val="24"/>
+        </w:rPr>
+        <w:br/>
       </w:r>
     </w:p>
     <w:p>
@@ -321,6 +298,9 @@
         </w:rPr>
       </w:pPr>
       <w:r>
+        <w:rPr>
+          <w:noProof/>
+        </w:rPr>
         <w:drawing>
           <wp:inline distT="0" distB="0" distL="0" distR="0" wp14:anchorId="4827A7CE" wp14:editId="4ACABA62">
             <wp:extent cx="3901440" cy="2664118"/>
@@ -358,6 +338,748 @@
         </w:drawing>
       </w:r>
     </w:p>
+    <w:p>
+      <w:pPr>
+        <w:spacing w:line="240" w:lineRule="auto"/>
+        <w:jc w:val="center"/>
+        <w:rPr>
+          <w:b/>
+          <w:bCs/>
+          <w:sz w:val="48"/>
+          <w:szCs w:val="48"/>
+        </w:rPr>
+      </w:pPr>
+      <w:r>
+        <w:rPr>
+          <w:sz w:val="28"/>
+          <w:szCs w:val="28"/>
+        </w:rPr>
+        <w:lastRenderedPageBreak/>
+        <w:br/>
+      </w:r>
+      <w:r>
+        <w:rPr>
+          <w:b/>
+          <w:bCs/>
+          <w:sz w:val="48"/>
+          <w:szCs w:val="48"/>
+        </w:rPr>
+        <w:t>Conteúdo das Páginas</w:t>
+      </w:r>
+    </w:p>
+    <w:p>
+      <w:pPr>
+        <w:spacing w:line="240" w:lineRule="auto"/>
+        <w:rPr>
+          <w:b/>
+          <w:bCs/>
+          <w:sz w:val="40"/>
+          <w:szCs w:val="40"/>
+        </w:rPr>
+      </w:pPr>
+      <w:r>
+        <w:br/>
+      </w:r>
+      <w:r>
+        <w:rPr>
+          <w:b/>
+          <w:bCs/>
+          <w:sz w:val="40"/>
+          <w:szCs w:val="40"/>
+        </w:rPr>
+        <w:t>Home</w:t>
+      </w:r>
+    </w:p>
+    <w:p>
+      <w:pPr>
+        <w:spacing w:line="240" w:lineRule="auto"/>
+        <w:rPr>
+          <w:sz w:val="24"/>
+          <w:szCs w:val="24"/>
+        </w:rPr>
+      </w:pPr>
+      <w:r>
+        <w:rPr>
+          <w:sz w:val="24"/>
+          <w:szCs w:val="24"/>
+        </w:rPr>
+        <w:t xml:space="preserve">Hero </w:t>
+      </w:r>
+      <w:proofErr w:type="spellStart"/>
+      <w:r>
+        <w:rPr>
+          <w:sz w:val="24"/>
+          <w:szCs w:val="24"/>
+        </w:rPr>
+        <w:t>Section</w:t>
+      </w:r>
+      <w:proofErr w:type="spellEnd"/>
+      <w:r>
+        <w:rPr>
+          <w:sz w:val="24"/>
+          <w:szCs w:val="24"/>
+        </w:rPr>
+        <w:t xml:space="preserve"> com slide </w:t>
+      </w:r>
+      <w:r>
+        <w:rPr>
+          <w:sz w:val="24"/>
+          <w:szCs w:val="24"/>
+        </w:rPr>
+        <w:t xml:space="preserve">automático </w:t>
+      </w:r>
+      <w:r>
+        <w:rPr>
+          <w:sz w:val="24"/>
+          <w:szCs w:val="24"/>
+        </w:rPr>
+        <w:t>de i</w:t>
+      </w:r>
+      <w:r>
+        <w:rPr>
+          <w:sz w:val="24"/>
+          <w:szCs w:val="24"/>
+        </w:rPr>
+        <w:t xml:space="preserve">magens de paisagens australianas no fundo, “Austrália” escrito no centro, uma linha de descrição sobre a austrália e um botão escrito “Quero Conhecer”, o qual descerá a página para 4 cards com imagem e descrição sobre os </w:t>
+      </w:r>
+      <w:proofErr w:type="spellStart"/>
+      <w:r>
+        <w:rPr>
+          <w:sz w:val="24"/>
+          <w:szCs w:val="24"/>
+        </w:rPr>
+        <w:t>conteúdos</w:t>
+      </w:r>
+      <w:proofErr w:type="spellEnd"/>
+      <w:r>
+        <w:rPr>
+          <w:sz w:val="24"/>
+          <w:szCs w:val="24"/>
+        </w:rPr>
+        <w:t xml:space="preserve"> do site (Cultura, Cidades, Lugares para Ir e Dados), funcionam como links.</w:t>
+      </w:r>
+    </w:p>
+    <w:p>
+      <w:pPr>
+        <w:spacing w:line="240" w:lineRule="auto"/>
+        <w:rPr>
+          <w:b/>
+          <w:bCs/>
+          <w:sz w:val="40"/>
+          <w:szCs w:val="40"/>
+          <w:lang w:val="es-MX"/>
+        </w:rPr>
+      </w:pPr>
+      <w:r>
+        <w:rPr>
+          <w:b/>
+          <w:bCs/>
+          <w:sz w:val="40"/>
+          <w:szCs w:val="40"/>
+          <w:lang w:val="es-MX"/>
+        </w:rPr>
+        <w:t>Cultura</w:t>
+      </w:r>
+    </w:p>
+    <w:p>
+      <w:pPr>
+        <w:spacing w:line="240" w:lineRule="auto"/>
+        <w:rPr>
+          <w:sz w:val="24"/>
+          <w:szCs w:val="24"/>
+        </w:rPr>
+      </w:pPr>
+      <w:r>
+        <w:rPr>
+          <w:sz w:val="24"/>
+          <w:szCs w:val="24"/>
+        </w:rPr>
+        <w:t>Sequência de seçõ</w:t>
+      </w:r>
+      <w:r>
+        <w:rPr>
+          <w:sz w:val="24"/>
+          <w:szCs w:val="24"/>
+        </w:rPr>
+        <w:t>es full-</w:t>
+      </w:r>
+      <w:proofErr w:type="spellStart"/>
+      <w:r>
+        <w:rPr>
+          <w:sz w:val="24"/>
+          <w:szCs w:val="24"/>
+        </w:rPr>
+        <w:t>screen</w:t>
+      </w:r>
+      <w:proofErr w:type="spellEnd"/>
+      <w:r>
+        <w:rPr>
+          <w:sz w:val="24"/>
+          <w:szCs w:val="24"/>
+        </w:rPr>
+        <w:t xml:space="preserve"> abordando os seguintes temas:</w:t>
+      </w:r>
+    </w:p>
+    <w:p>
+      <w:pPr>
+        <w:spacing w:line="240" w:lineRule="auto"/>
+        <w:rPr>
+          <w:sz w:val="24"/>
+          <w:szCs w:val="24"/>
+        </w:rPr>
+      </w:pPr>
+      <w:r>
+        <w:rPr>
+          <w:sz w:val="24"/>
+          <w:szCs w:val="24"/>
+        </w:rPr>
+        <w:t xml:space="preserve">- Personalidade </w:t>
+      </w:r>
+      <w:r>
+        <w:rPr>
+          <w:sz w:val="24"/>
+          <w:szCs w:val="24"/>
+        </w:rPr>
+        <w:br/>
+        <w:t>- Culinária</w:t>
+      </w:r>
+      <w:r>
+        <w:rPr>
+          <w:sz w:val="24"/>
+          <w:szCs w:val="24"/>
+        </w:rPr>
+        <w:br/>
+        <w:t>- Esportes</w:t>
+      </w:r>
+      <w:r>
+        <w:rPr>
+          <w:sz w:val="24"/>
+          <w:szCs w:val="24"/>
+        </w:rPr>
+        <w:br/>
+        <w:t xml:space="preserve">- </w:t>
+      </w:r>
+      <w:r>
+        <w:rPr>
+          <w:sz w:val="24"/>
+          <w:szCs w:val="24"/>
+        </w:rPr>
+        <w:t>Festivais</w:t>
+      </w:r>
+      <w:r>
+        <w:rPr>
+          <w:sz w:val="24"/>
+          <w:szCs w:val="24"/>
+        </w:rPr>
+        <w:br/>
+        <w:t>- Arte</w:t>
+      </w:r>
+    </w:p>
+    <w:p>
+      <w:pPr>
+        <w:spacing w:line="240" w:lineRule="auto"/>
+        <w:rPr>
+          <w:sz w:val="24"/>
+          <w:szCs w:val="24"/>
+        </w:rPr>
+      </w:pPr>
+      <w:r>
+        <w:rPr>
+          <w:sz w:val="24"/>
+          <w:szCs w:val="24"/>
+        </w:rPr>
+        <w:t xml:space="preserve">Seções com imagem </w:t>
+      </w:r>
+      <w:r>
+        <w:rPr>
+          <w:sz w:val="24"/>
+          <w:szCs w:val="24"/>
+        </w:rPr>
+        <w:t xml:space="preserve">e texto em direções alternadas, similar ao encontrado nesse link: </w:t>
+      </w:r>
+      <w:hyperlink r:id="rId9" w:history="1">
+        <w:r>
+          <w:rPr>
+            <w:rStyle w:val="Hyperlink"/>
+            <w:sz w:val="24"/>
+            <w:szCs w:val="24"/>
+          </w:rPr>
+          <w:t>https://www.australia.com/en/places/sydney-and-surrounds/sydney-opera-house-top-events-and-experiences.html</w:t>
+        </w:r>
+      </w:hyperlink>
+    </w:p>
+    <w:p>
+      <w:pPr>
+        <w:spacing w:line="240" w:lineRule="auto"/>
+        <w:rPr>
+          <w:b/>
+          <w:bCs/>
+          <w:sz w:val="40"/>
+          <w:szCs w:val="40"/>
+        </w:rPr>
+      </w:pPr>
+      <w:r>
+        <w:rPr>
+          <w:b/>
+          <w:bCs/>
+          <w:sz w:val="40"/>
+          <w:szCs w:val="40"/>
+        </w:rPr>
+        <w:t>Cidades</w:t>
+      </w:r>
+    </w:p>
+    <w:p>
+      <w:pPr>
+        <w:spacing w:line="240" w:lineRule="auto"/>
+        <w:rPr>
+          <w:b/>
+          <w:bCs/>
+          <w:sz w:val="40"/>
+          <w:szCs w:val="40"/>
+        </w:rPr>
+      </w:pPr>
+      <w:r>
+        <w:rPr>
+          <w:sz w:val="24"/>
+          <w:szCs w:val="24"/>
+        </w:rPr>
+        <w:t xml:space="preserve">Lista horizontal (com scroll) de cards com título, </w:t>
+      </w:r>
+      <w:proofErr w:type="spellStart"/>
+      <w:r>
+        <w:rPr>
+          <w:sz w:val="24"/>
+          <w:szCs w:val="24"/>
+        </w:rPr>
+        <w:t>thumbnail</w:t>
+      </w:r>
+      <w:proofErr w:type="spellEnd"/>
+      <w:r>
+        <w:rPr>
+          <w:sz w:val="24"/>
+          <w:szCs w:val="24"/>
+        </w:rPr>
+        <w:t xml:space="preserve"> e poucas palavras caracterizando a cidade. Quando um botão (ou o próprio card) for clicado, um modal com mais imagens e informações sobre a cidade será aberto.</w:t>
+      </w:r>
+    </w:p>
+    <w:p>
+      <w:pPr>
+        <w:spacing w:line="240" w:lineRule="auto"/>
+        <w:rPr>
+          <w:b/>
+          <w:bCs/>
+          <w:sz w:val="40"/>
+          <w:szCs w:val="40"/>
+        </w:rPr>
+      </w:pPr>
+      <w:r>
+        <w:rPr>
+          <w:b/>
+          <w:bCs/>
+          <w:sz w:val="40"/>
+          <w:szCs w:val="40"/>
+        </w:rPr>
+        <w:t>Lugares para ir</w:t>
+      </w:r>
+    </w:p>
+    <w:p>
+      <w:pPr>
+        <w:spacing w:line="240" w:lineRule="auto"/>
+        <w:rPr>
+          <w:b/>
+          <w:bCs/>
+          <w:sz w:val="40"/>
+          <w:szCs w:val="40"/>
+        </w:rPr>
+      </w:pPr>
+      <w:r>
+        <w:rPr>
+          <w:sz w:val="24"/>
+          <w:szCs w:val="24"/>
+        </w:rPr>
+        <w:t>Sequência de nome, descrição e imagem para 5 lugares interessantes de visitar. Estrutura similar à encontrada no site do último link mencionado no início deste documento.</w:t>
+      </w:r>
+    </w:p>
+    <w:p>
+      <w:pPr>
+        <w:spacing w:line="240" w:lineRule="auto"/>
+        <w:rPr>
+          <w:b/>
+          <w:bCs/>
+          <w:sz w:val="40"/>
+          <w:szCs w:val="40"/>
+        </w:rPr>
+      </w:pPr>
+      <w:r>
+        <w:rPr>
+          <w:b/>
+          <w:bCs/>
+          <w:sz w:val="40"/>
+          <w:szCs w:val="40"/>
+        </w:rPr>
+        <w:t xml:space="preserve">Dados </w:t>
+      </w:r>
+    </w:p>
+    <w:p>
+      <w:pPr>
+        <w:spacing w:line="240" w:lineRule="auto"/>
+        <w:rPr>
+          <w:sz w:val="24"/>
+          <w:szCs w:val="24"/>
+        </w:rPr>
+      </w:pPr>
+      <w:r>
+        <w:rPr>
+          <w:sz w:val="24"/>
+          <w:szCs w:val="24"/>
+        </w:rPr>
+        <w:t xml:space="preserve">Tabela </w:t>
+      </w:r>
+      <w:r>
+        <w:rPr>
+          <w:sz w:val="24"/>
+          <w:szCs w:val="24"/>
+        </w:rPr>
+        <w:t>centralizada na página e</w:t>
+      </w:r>
+      <w:r>
+        <w:rPr>
+          <w:sz w:val="24"/>
+          <w:szCs w:val="24"/>
+        </w:rPr>
+        <w:t>xibindo dados estatísticos</w:t>
+      </w:r>
+      <w:r>
+        <w:rPr>
+          <w:sz w:val="24"/>
+          <w:szCs w:val="24"/>
+        </w:rPr>
+        <w:t xml:space="preserve"> e informações gerais</w:t>
+      </w:r>
+      <w:r>
+        <w:rPr>
+          <w:sz w:val="24"/>
+          <w:szCs w:val="24"/>
+        </w:rPr>
+        <w:t xml:space="preserve"> sobre </w:t>
+      </w:r>
+      <w:r>
+        <w:rPr>
+          <w:sz w:val="24"/>
+          <w:szCs w:val="24"/>
+        </w:rPr>
+        <w:t>a Austrália.</w:t>
+      </w:r>
+    </w:p>
+    <w:p>
+      <w:pPr>
+        <w:spacing w:line="240" w:lineRule="auto"/>
+        <w:rPr>
+          <w:sz w:val="24"/>
+          <w:szCs w:val="24"/>
+        </w:rPr>
+      </w:pPr>
+      <w:r>
+        <w:rPr>
+          <w:sz w:val="24"/>
+          <w:szCs w:val="24"/>
+        </w:rPr>
+        <w:t>- Continente</w:t>
+      </w:r>
+    </w:p>
+    <w:p>
+      <w:pPr>
+        <w:spacing w:line="240" w:lineRule="auto"/>
+        <w:rPr>
+          <w:sz w:val="24"/>
+          <w:szCs w:val="24"/>
+        </w:rPr>
+      </w:pPr>
+      <w:r>
+        <w:rPr>
+          <w:sz w:val="24"/>
+          <w:szCs w:val="24"/>
+        </w:rPr>
+        <w:t>- Capital</w:t>
+      </w:r>
+    </w:p>
+    <w:p>
+      <w:pPr>
+        <w:spacing w:line="240" w:lineRule="auto"/>
+        <w:rPr>
+          <w:sz w:val="24"/>
+          <w:szCs w:val="24"/>
+        </w:rPr>
+      </w:pPr>
+      <w:r>
+        <w:rPr>
+          <w:sz w:val="24"/>
+          <w:szCs w:val="24"/>
+        </w:rPr>
+        <w:t>- Expectativa de Vida</w:t>
+      </w:r>
+    </w:p>
+    <w:p>
+      <w:pPr>
+        <w:spacing w:line="240" w:lineRule="auto"/>
+        <w:rPr>
+          <w:sz w:val="24"/>
+          <w:szCs w:val="24"/>
+        </w:rPr>
+      </w:pPr>
+      <w:r>
+        <w:rPr>
+          <w:sz w:val="24"/>
+          <w:szCs w:val="24"/>
+        </w:rPr>
+        <w:t>- Taxa de Analfabetismo</w:t>
+      </w:r>
+    </w:p>
+    <w:p>
+      <w:pPr>
+        <w:spacing w:line="240" w:lineRule="auto"/>
+        <w:rPr>
+          <w:sz w:val="24"/>
+          <w:szCs w:val="24"/>
+        </w:rPr>
+      </w:pPr>
+      <w:r>
+        <w:rPr>
+          <w:sz w:val="24"/>
+          <w:szCs w:val="24"/>
+        </w:rPr>
+        <w:lastRenderedPageBreak/>
+        <w:t>- Principais setores econômicos</w:t>
+      </w:r>
+    </w:p>
+    <w:p>
+      <w:pPr>
+        <w:spacing w:line="240" w:lineRule="auto"/>
+        <w:rPr>
+          <w:sz w:val="24"/>
+          <w:szCs w:val="24"/>
+        </w:rPr>
+      </w:pPr>
+      <w:r>
+        <w:rPr>
+          <w:sz w:val="24"/>
+          <w:szCs w:val="24"/>
+        </w:rPr>
+        <w:t>- Religião Predominante</w:t>
+      </w:r>
+    </w:p>
+    <w:p>
+      <w:pPr>
+        <w:spacing w:line="240" w:lineRule="auto"/>
+        <w:rPr>
+          <w:sz w:val="24"/>
+          <w:szCs w:val="24"/>
+        </w:rPr>
+      </w:pPr>
+      <w:r>
+        <w:rPr>
+          <w:sz w:val="24"/>
+          <w:szCs w:val="24"/>
+        </w:rPr>
+        <w:t>- Fuso Horário</w:t>
+      </w:r>
+    </w:p>
+    <w:p>
+      <w:pPr>
+        <w:spacing w:line="240" w:lineRule="auto"/>
+        <w:rPr>
+          <w:sz w:val="24"/>
+          <w:szCs w:val="24"/>
+          <w:u w:val="single"/>
+        </w:rPr>
+      </w:pPr>
+      <w:r>
+        <w:rPr>
+          <w:sz w:val="24"/>
+          <w:szCs w:val="24"/>
+        </w:rPr>
+        <w:t>- Climas</w:t>
+      </w:r>
+    </w:p>
+    <w:p>
+      <w:pPr>
+        <w:spacing w:line="240" w:lineRule="auto"/>
+        <w:rPr>
+          <w:sz w:val="24"/>
+          <w:szCs w:val="24"/>
+        </w:rPr>
+      </w:pPr>
+      <w:r>
+        <w:rPr>
+          <w:sz w:val="24"/>
+          <w:szCs w:val="24"/>
+        </w:rPr>
+        <w:t xml:space="preserve">- </w:t>
+      </w:r>
+      <w:proofErr w:type="gramStart"/>
+      <w:r>
+        <w:rPr>
+          <w:sz w:val="24"/>
+          <w:szCs w:val="24"/>
+        </w:rPr>
+        <w:t>idioma</w:t>
+      </w:r>
+      <w:proofErr w:type="gramEnd"/>
+    </w:p>
+    <w:p>
+      <w:pPr>
+        <w:spacing w:line="240" w:lineRule="auto"/>
+        <w:rPr>
+          <w:sz w:val="24"/>
+          <w:szCs w:val="24"/>
+        </w:rPr>
+      </w:pPr>
+      <w:r>
+        <w:rPr>
+          <w:sz w:val="24"/>
+          <w:szCs w:val="24"/>
+        </w:rPr>
+        <w:t xml:space="preserve">- </w:t>
+      </w:r>
+      <w:r>
+        <w:rPr>
+          <w:sz w:val="24"/>
+          <w:szCs w:val="24"/>
+        </w:rPr>
+        <w:t>P</w:t>
+      </w:r>
+      <w:r>
+        <w:rPr>
+          <w:sz w:val="24"/>
+          <w:szCs w:val="24"/>
+        </w:rPr>
+        <w:t>opulação</w:t>
+      </w:r>
+    </w:p>
+    <w:p>
+      <w:pPr>
+        <w:spacing w:line="240" w:lineRule="auto"/>
+        <w:rPr>
+          <w:sz w:val="24"/>
+          <w:szCs w:val="24"/>
+        </w:rPr>
+      </w:pPr>
+      <w:r>
+        <w:rPr>
+          <w:sz w:val="24"/>
+          <w:szCs w:val="24"/>
+        </w:rPr>
+        <w:t xml:space="preserve">- </w:t>
+      </w:r>
+      <w:r>
+        <w:rPr>
+          <w:sz w:val="24"/>
+          <w:szCs w:val="24"/>
+        </w:rPr>
+        <w:t>E</w:t>
+      </w:r>
+      <w:r>
+        <w:rPr>
+          <w:sz w:val="24"/>
+          <w:szCs w:val="24"/>
+        </w:rPr>
+        <w:t>xtensão</w:t>
+      </w:r>
+      <w:r>
+        <w:rPr>
+          <w:sz w:val="24"/>
+          <w:szCs w:val="24"/>
+        </w:rPr>
+        <w:t xml:space="preserve"> territorial</w:t>
+      </w:r>
+    </w:p>
+    <w:p>
+      <w:pPr>
+        <w:spacing w:line="240" w:lineRule="auto"/>
+        <w:rPr>
+          <w:sz w:val="24"/>
+          <w:szCs w:val="24"/>
+        </w:rPr>
+      </w:pPr>
+      <w:r>
+        <w:rPr>
+          <w:sz w:val="24"/>
+          <w:szCs w:val="24"/>
+        </w:rPr>
+        <w:t>- IDH</w:t>
+      </w:r>
+    </w:p>
+    <w:p>
+      <w:pPr>
+        <w:spacing w:line="240" w:lineRule="auto"/>
+        <w:rPr>
+          <w:sz w:val="24"/>
+          <w:szCs w:val="24"/>
+        </w:rPr>
+      </w:pPr>
+      <w:r>
+        <w:rPr>
+          <w:sz w:val="24"/>
+          <w:szCs w:val="24"/>
+        </w:rPr>
+        <w:t xml:space="preserve">- </w:t>
+      </w:r>
+      <w:r>
+        <w:rPr>
+          <w:sz w:val="24"/>
+          <w:szCs w:val="24"/>
+        </w:rPr>
+        <w:t>PIB</w:t>
+      </w:r>
+    </w:p>
+    <w:p>
+      <w:pPr>
+        <w:spacing w:line="240" w:lineRule="auto"/>
+        <w:rPr>
+          <w:sz w:val="24"/>
+          <w:szCs w:val="24"/>
+        </w:rPr>
+      </w:pPr>
+      <w:r>
+        <w:rPr>
+          <w:sz w:val="24"/>
+          <w:szCs w:val="24"/>
+        </w:rPr>
+        <w:t>- Moeda</w:t>
+      </w:r>
+    </w:p>
+    <w:p>
+      <w:pPr>
+        <w:spacing w:line="240" w:lineRule="auto"/>
+        <w:rPr>
+          <w:sz w:val="24"/>
+          <w:szCs w:val="24"/>
+        </w:rPr>
+      </w:pPr>
+      <w:r>
+        <w:rPr>
+          <w:sz w:val="24"/>
+          <w:szCs w:val="24"/>
+        </w:rPr>
+        <w:t>- Data de Independência</w:t>
+      </w:r>
+    </w:p>
+    <w:p>
+      <w:pPr>
+        <w:spacing w:line="240" w:lineRule="auto"/>
+        <w:rPr>
+          <w:sz w:val="24"/>
+          <w:szCs w:val="24"/>
+        </w:rPr>
+      </w:pPr>
+      <w:r>
+        <w:rPr>
+          <w:sz w:val="24"/>
+          <w:szCs w:val="24"/>
+        </w:rPr>
+        <w:t>- Fuso Horário</w:t>
+      </w:r>
+    </w:p>
     <w:sectPr>
       <w:pgSz w:w="11906" w:h="16838"/>
       <w:pgMar w:top="1417" w:right="1701" w:bottom="1417" w:left="1701" w:header="708" w:footer="708" w:gutter="0"/>
@@ -369,7 +1091,7 @@
 </file>
 
 <file path=word/styles.xml><?xml version="1.0" encoding="utf-8"?>
-<w:styles xmlns:mc="http://schemas.openxmlformats.org/markup-compatibility/2006" xmlns:r="http://schemas.openxmlformats.org/officeDocument/2006/relationships" xmlns:w="http://schemas.openxmlformats.org/wordprocessingml/2006/main" xmlns:w14="http://schemas.microsoft.com/office/word/2010/wordml" xmlns:w15="http://schemas.microsoft.com/office/word/2012/wordml" xmlns:w16cex="http://schemas.microsoft.com/office/word/2018/wordml/cex" xmlns:w16cid="http://schemas.microsoft.com/office/word/2016/wordml/cid" xmlns:w16="http://schemas.microsoft.com/office/word/2018/wordml" xmlns:w16sdtdh="http://schemas.microsoft.com/office/word/2020/wordml/sdtdatahash" xmlns:w16se="http://schemas.microsoft.com/office/word/2015/wordml/symex" mc:Ignorable="w14 w15 w16se w16cid w16 w16cex w16sdtdh">
+<w:styles xmlns:mc="http://schemas.openxmlformats.org/markup-compatibility/2006" xmlns:r="http://schemas.openxmlformats.org/officeDocument/2006/relationships" xmlns:w="http://schemas.openxmlformats.org/wordprocessingml/2006/main" xmlns:w14="http://schemas.microsoft.com/office/word/2010/wordml" xmlns:w15="http://schemas.microsoft.com/office/word/2012/wordml" xmlns:w16cex="http://schemas.microsoft.com/office/word/2018/wordml/cex" xmlns:w16cid="http://schemas.microsoft.com/office/word/2016/wordml/cid" xmlns:w16="http://schemas.microsoft.com/office/word/2018/wordml" xmlns:w16du="http://schemas.microsoft.com/office/word/2023/wordml/word16du" xmlns:w16sdtdh="http://schemas.microsoft.com/office/word/2020/wordml/sdtdatahash" xmlns:w16se="http://schemas.microsoft.com/office/word/2015/wordml/symex" mc:Ignorable="w14 w15 w16se w16cid w16 w16cex w16sdtdh w16du">
   <w:docDefaults>
     <w:rPrDefault>
       <w:rPr>
@@ -768,6 +1490,7 @@
   <w:style w:type="paragraph" w:default="1" w:styleId="Normal">
     <w:name w:val="Normal"/>
     <w:qFormat/>
+    <w:rsid w:val="00FA6C48"/>
   </w:style>
   <w:style w:type="paragraph" w:styleId="Ttulo1">
     <w:name w:val="heading 1"/>

</xml_diff>

<commit_message>
criação de wireframe de todas as páginas
</commit_message>
<xml_diff>
--- a/Planejamento do Projeto.docx
+++ b/Planejamento do Projeto.docx
@@ -120,15 +120,7 @@
         <w:t xml:space="preserve"> - Informaç</w:t>
       </w:r>
       <w:r>
-        <w:t xml:space="preserve">ões Gerais (Estatísticas, Geografia, História, </w:t>
-      </w:r>
-      <w:proofErr w:type="gramStart"/>
-      <w:r>
-        <w:t>Cultura, etc.</w:t>
-      </w:r>
-      <w:proofErr w:type="gramEnd"/>
-      <w:r>
-        <w:t xml:space="preserve">) </w:t>
+        <w:t xml:space="preserve">ões Gerais (Estatísticas, Geografia, História, Cultura, etc.) </w:t>
       </w:r>
     </w:p>
     <w:p>
@@ -277,35 +269,187 @@
       <w:r>
         <w:br/>
       </w:r>
-      <w:proofErr w:type="spellStart"/>
-      <w:r>
+    </w:p>
+    <w:p>
+      <w:pPr>
+        <w:spacing w:line="240" w:lineRule="auto"/>
+        <w:rPr>
+          <w:sz w:val="24"/>
+          <w:szCs w:val="24"/>
+        </w:rPr>
+      </w:pPr>
+    </w:p>
+    <w:p>
+      <w:pPr>
+        <w:spacing w:line="240" w:lineRule="auto"/>
+        <w:jc w:val="center"/>
+        <w:rPr>
+          <w:b/>
+          <w:bCs/>
+          <w:sz w:val="48"/>
+          <w:szCs w:val="48"/>
+        </w:rPr>
+      </w:pPr>
+    </w:p>
+    <w:p>
+      <w:pPr>
+        <w:spacing w:line="240" w:lineRule="auto"/>
+        <w:jc w:val="center"/>
+        <w:rPr>
+          <w:b/>
+          <w:bCs/>
+          <w:sz w:val="48"/>
+          <w:szCs w:val="48"/>
+        </w:rPr>
+      </w:pPr>
+    </w:p>
+    <w:p>
+      <w:pPr>
+        <w:spacing w:line="240" w:lineRule="auto"/>
+        <w:jc w:val="center"/>
+        <w:rPr>
+          <w:b/>
+          <w:bCs/>
+          <w:sz w:val="48"/>
+          <w:szCs w:val="48"/>
+        </w:rPr>
+      </w:pPr>
+    </w:p>
+    <w:p>
+      <w:pPr>
+        <w:spacing w:line="240" w:lineRule="auto"/>
+        <w:jc w:val="center"/>
+        <w:rPr>
+          <w:b/>
+          <w:bCs/>
+          <w:sz w:val="48"/>
+          <w:szCs w:val="48"/>
+        </w:rPr>
+      </w:pPr>
+    </w:p>
+    <w:p>
+      <w:pPr>
+        <w:spacing w:line="240" w:lineRule="auto"/>
+        <w:jc w:val="center"/>
+        <w:rPr>
+          <w:b/>
+          <w:bCs/>
+          <w:sz w:val="48"/>
+          <w:szCs w:val="48"/>
+        </w:rPr>
+      </w:pPr>
+    </w:p>
+    <w:p>
+      <w:pPr>
+        <w:spacing w:line="240" w:lineRule="auto"/>
+        <w:jc w:val="center"/>
+        <w:rPr>
+          <w:b/>
+          <w:bCs/>
+          <w:sz w:val="48"/>
+          <w:szCs w:val="48"/>
+        </w:rPr>
+      </w:pPr>
+      <w:r>
+        <w:rPr>
+          <w:b/>
+          <w:bCs/>
+          <w:sz w:val="48"/>
+          <w:szCs w:val="48"/>
+        </w:rPr>
+        <w:lastRenderedPageBreak/>
+        <w:t xml:space="preserve">Conteúdo </w:t>
+      </w:r>
+      <w:r>
+        <w:rPr>
+          <w:b/>
+          <w:bCs/>
+          <w:sz w:val="48"/>
+          <w:szCs w:val="48"/>
+        </w:rPr>
+        <w:t>e Layout</w:t>
+      </w:r>
+    </w:p>
+    <w:p>
+      <w:pPr>
+        <w:spacing w:line="240" w:lineRule="auto"/>
         <w:rPr>
           <w:b/>
           <w:bCs/>
           <w:sz w:val="40"/>
           <w:szCs w:val="40"/>
         </w:rPr>
-        <w:t>Wireframe</w:t>
-      </w:r>
-      <w:proofErr w:type="spellEnd"/>
-    </w:p>
-    <w:p>
-      <w:pPr>
-        <w:spacing w:line="240" w:lineRule="auto"/>
-        <w:rPr>
-          <w:sz w:val="24"/>
-          <w:szCs w:val="24"/>
-        </w:rPr>
-      </w:pPr>
-      <w:r>
-        <w:rPr>
-          <w:noProof/>
+      </w:pPr>
+      <w:r>
+        <w:br/>
+      </w:r>
+      <w:r>
+        <w:rPr>
+          <w:b/>
+          <w:bCs/>
+          <w:sz w:val="40"/>
+          <w:szCs w:val="40"/>
+        </w:rPr>
+        <w:t>Home</w:t>
+      </w:r>
+    </w:p>
+    <w:p>
+      <w:pPr>
+        <w:spacing w:line="240" w:lineRule="auto"/>
+        <w:jc w:val="both"/>
+        <w:rPr>
+          <w:sz w:val="24"/>
+          <w:szCs w:val="24"/>
+        </w:rPr>
+      </w:pPr>
+      <w:r>
+        <w:rPr>
+          <w:sz w:val="24"/>
+          <w:szCs w:val="24"/>
+        </w:rPr>
+        <w:t xml:space="preserve">Hero Section com slide </w:t>
+      </w:r>
+      <w:r>
+        <w:rPr>
+          <w:sz w:val="24"/>
+          <w:szCs w:val="24"/>
+        </w:rPr>
+        <w:t xml:space="preserve">automático </w:t>
+      </w:r>
+      <w:r>
+        <w:rPr>
+          <w:sz w:val="24"/>
+          <w:szCs w:val="24"/>
+        </w:rPr>
+        <w:t>de i</w:t>
+      </w:r>
+      <w:r>
+        <w:rPr>
+          <w:sz w:val="24"/>
+          <w:szCs w:val="24"/>
+        </w:rPr>
+        <w:t>magens de paisagens australianas no fundo, “Austrália” escrito no centro, uma linha de descrição sobre a austrália e um botão escrito “Quero Conhecer”, o qual descerá a página para 4 cards com imagem e descrição sobre os conteúdos do site (Cultura, Cidades, Lugares para Ir e Dados), funcionam como links.</w:t>
+      </w:r>
+    </w:p>
+    <w:p>
+      <w:pPr>
+        <w:spacing w:line="240" w:lineRule="auto"/>
+        <w:jc w:val="center"/>
+        <w:rPr>
+          <w:sz w:val="24"/>
+          <w:szCs w:val="24"/>
+        </w:rPr>
+      </w:pPr>
+      <w:r>
+        <w:rPr>
+          <w:sz w:val="24"/>
+          <w:szCs w:val="24"/>
         </w:rPr>
         <w:drawing>
-          <wp:inline distT="0" distB="0" distL="0" distR="0" wp14:anchorId="4827A7CE" wp14:editId="4ACABA62">
-            <wp:extent cx="3901440" cy="2664118"/>
-            <wp:effectExtent l="0" t="0" r="3810" b="3175"/>
-            <wp:docPr id="1293284962" name="Imagem 1" descr="Interface gráfica do usuário, Site&#10;&#10;Descrição gerada automaticamente"/>
+          <wp:inline distT="0" distB="0" distL="0" distR="0" wp14:anchorId="70CFC609" wp14:editId="2FAB7CDD">
+            <wp:extent cx="4785360" cy="3231694"/>
+            <wp:effectExtent l="0" t="0" r="0" b="6985"/>
+            <wp:docPr id="286321328" name="Imagem 1" descr="Interface gráfica do usuário, Site&#10;&#10;Descrição gerada automaticamente"/>
             <wp:cNvGraphicFramePr>
               <a:graphicFrameLocks xmlns:a="http://schemas.openxmlformats.org/drawingml/2006/main" noChangeAspect="1"/>
             </wp:cNvGraphicFramePr>
@@ -313,7 +457,7 @@
               <a:graphicData uri="http://schemas.openxmlformats.org/drawingml/2006/picture">
                 <pic:pic xmlns:pic="http://schemas.openxmlformats.org/drawingml/2006/picture">
                   <pic:nvPicPr>
-                    <pic:cNvPr id="1293284962" name="Imagem 1" descr="Interface gráfica do usuário, Site&#10;&#10;Descrição gerada automaticamente"/>
+                    <pic:cNvPr id="286321328" name="Imagem 1" descr="Interface gráfica do usuário, Site&#10;&#10;Descrição gerada automaticamente"/>
                     <pic:cNvPicPr/>
                   </pic:nvPicPr>
                   <pic:blipFill>
@@ -325,7 +469,7 @@
                   <pic:spPr>
                     <a:xfrm>
                       <a:off x="0" y="0"/>
-                      <a:ext cx="3908101" cy="2668667"/>
+                      <a:ext cx="4795800" cy="3238744"/>
                     </a:xfrm>
                     <a:prstGeom prst="rect">
                       <a:avLst/>
@@ -343,28 +487,50 @@
         <w:spacing w:line="240" w:lineRule="auto"/>
         <w:jc w:val="center"/>
         <w:rPr>
-          <w:b/>
-          <w:bCs/>
-          <w:sz w:val="48"/>
-          <w:szCs w:val="48"/>
-        </w:rPr>
-      </w:pPr>
-      <w:r>
-        <w:rPr>
-          <w:sz w:val="28"/>
-          <w:szCs w:val="28"/>
-        </w:rPr>
-        <w:lastRenderedPageBreak/>
-        <w:br/>
-      </w:r>
-      <w:r>
-        <w:rPr>
-          <w:b/>
-          <w:bCs/>
-          <w:sz w:val="48"/>
-          <w:szCs w:val="48"/>
-        </w:rPr>
-        <w:t>Conteúdo das Páginas</w:t>
+          <w:sz w:val="24"/>
+          <w:szCs w:val="24"/>
+        </w:rPr>
+      </w:pPr>
+      <w:r>
+        <w:rPr>
+          <w:sz w:val="24"/>
+          <w:szCs w:val="24"/>
+        </w:rPr>
+        <w:drawing>
+          <wp:inline distT="0" distB="0" distL="0" distR="0" wp14:anchorId="73DD03AA" wp14:editId="7A680E43">
+            <wp:extent cx="4716780" cy="3198137"/>
+            <wp:effectExtent l="0" t="0" r="7620" b="2540"/>
+            <wp:docPr id="1397081142" name="Imagem 1" descr="Diagrama&#10;&#10;Descrição gerada automaticamente"/>
+            <wp:cNvGraphicFramePr>
+              <a:graphicFrameLocks xmlns:a="http://schemas.openxmlformats.org/drawingml/2006/main" noChangeAspect="1"/>
+            </wp:cNvGraphicFramePr>
+            <a:graphic xmlns:a="http://schemas.openxmlformats.org/drawingml/2006/main">
+              <a:graphicData uri="http://schemas.openxmlformats.org/drawingml/2006/picture">
+                <pic:pic xmlns:pic="http://schemas.openxmlformats.org/drawingml/2006/picture">
+                  <pic:nvPicPr>
+                    <pic:cNvPr id="1397081142" name="Imagem 1" descr="Diagrama&#10;&#10;Descrição gerada automaticamente"/>
+                    <pic:cNvPicPr/>
+                  </pic:nvPicPr>
+                  <pic:blipFill>
+                    <a:blip r:embed="rId9"/>
+                    <a:stretch>
+                      <a:fillRect/>
+                    </a:stretch>
+                  </pic:blipFill>
+                  <pic:spPr>
+                    <a:xfrm>
+                      <a:off x="0" y="0"/>
+                      <a:ext cx="4719193" cy="3199773"/>
+                    </a:xfrm>
+                    <a:prstGeom prst="rect">
+                      <a:avLst/>
+                    </a:prstGeom>
+                  </pic:spPr>
+                </pic:pic>
+              </a:graphicData>
+            </a:graphic>
+          </wp:inline>
+        </w:drawing>
       </w:r>
     </w:p>
     <w:p>
@@ -378,112 +544,20 @@
         </w:rPr>
       </w:pPr>
       <w:r>
-        <w:br/>
-      </w:r>
-      <w:r>
         <w:rPr>
           <w:b/>
           <w:bCs/>
           <w:sz w:val="40"/>
           <w:szCs w:val="40"/>
         </w:rPr>
-        <w:t>Home</w:t>
-      </w:r>
-    </w:p>
-    <w:p>
-      <w:pPr>
-        <w:spacing w:line="240" w:lineRule="auto"/>
-        <w:rPr>
-          <w:sz w:val="24"/>
-          <w:szCs w:val="24"/>
-        </w:rPr>
-      </w:pPr>
-      <w:r>
-        <w:rPr>
-          <w:sz w:val="24"/>
-          <w:szCs w:val="24"/>
-        </w:rPr>
-        <w:t xml:space="preserve">Hero </w:t>
-      </w:r>
-      <w:proofErr w:type="spellStart"/>
-      <w:r>
-        <w:rPr>
-          <w:sz w:val="24"/>
-          <w:szCs w:val="24"/>
-        </w:rPr>
-        <w:t>Section</w:t>
-      </w:r>
-      <w:proofErr w:type="spellEnd"/>
-      <w:r>
-        <w:rPr>
-          <w:sz w:val="24"/>
-          <w:szCs w:val="24"/>
-        </w:rPr>
-        <w:t xml:space="preserve"> com slide </w:t>
-      </w:r>
-      <w:r>
-        <w:rPr>
-          <w:sz w:val="24"/>
-          <w:szCs w:val="24"/>
-        </w:rPr>
-        <w:t xml:space="preserve">automático </w:t>
-      </w:r>
-      <w:r>
-        <w:rPr>
-          <w:sz w:val="24"/>
-          <w:szCs w:val="24"/>
-        </w:rPr>
-        <w:t>de i</w:t>
-      </w:r>
-      <w:r>
-        <w:rPr>
-          <w:sz w:val="24"/>
-          <w:szCs w:val="24"/>
-        </w:rPr>
-        <w:t xml:space="preserve">magens de paisagens australianas no fundo, “Austrália” escrito no centro, uma linha de descrição sobre a austrália e um botão escrito “Quero Conhecer”, o qual descerá a página para 4 cards com imagem e descrição sobre os </w:t>
-      </w:r>
-      <w:proofErr w:type="spellStart"/>
-      <w:r>
-        <w:rPr>
-          <w:sz w:val="24"/>
-          <w:szCs w:val="24"/>
-        </w:rPr>
-        <w:t>conteúdos</w:t>
-      </w:r>
-      <w:proofErr w:type="spellEnd"/>
-      <w:r>
-        <w:rPr>
-          <w:sz w:val="24"/>
-          <w:szCs w:val="24"/>
-        </w:rPr>
-        <w:t xml:space="preserve"> do site (Cultura, Cidades, Lugares para Ir e Dados), funcionam como links.</w:t>
-      </w:r>
-    </w:p>
-    <w:p>
-      <w:pPr>
-        <w:spacing w:line="240" w:lineRule="auto"/>
-        <w:rPr>
-          <w:b/>
-          <w:bCs/>
-          <w:sz w:val="40"/>
-          <w:szCs w:val="40"/>
-          <w:lang w:val="es-MX"/>
-        </w:rPr>
-      </w:pPr>
-      <w:r>
-        <w:rPr>
-          <w:b/>
-          <w:bCs/>
-          <w:sz w:val="40"/>
-          <w:szCs w:val="40"/>
-          <w:lang w:val="es-MX"/>
-        </w:rPr>
+        <w:lastRenderedPageBreak/>
         <w:t>Cultura</w:t>
       </w:r>
     </w:p>
     <w:p>
       <w:pPr>
         <w:spacing w:line="240" w:lineRule="auto"/>
+        <w:jc w:val="both"/>
         <w:rPr>
           <w:sz w:val="24"/>
           <w:szCs w:val="24"/>
@@ -501,103 +575,62 @@
           <w:sz w:val="24"/>
           <w:szCs w:val="24"/>
         </w:rPr>
-        <w:t>es full-</w:t>
-      </w:r>
-      <w:proofErr w:type="spellStart"/>
-      <w:r>
-        <w:rPr>
-          <w:sz w:val="24"/>
-          <w:szCs w:val="24"/>
-        </w:rPr>
-        <w:t>screen</w:t>
-      </w:r>
-      <w:proofErr w:type="spellEnd"/>
-      <w:r>
-        <w:rPr>
-          <w:sz w:val="24"/>
-          <w:szCs w:val="24"/>
-        </w:rPr>
-        <w:t xml:space="preserve"> abordando os seguintes temas:</w:t>
-      </w:r>
-    </w:p>
-    <w:p>
-      <w:pPr>
-        <w:spacing w:line="240" w:lineRule="auto"/>
-        <w:rPr>
-          <w:sz w:val="24"/>
-          <w:szCs w:val="24"/>
-        </w:rPr>
-      </w:pPr>
-      <w:r>
-        <w:rPr>
-          <w:sz w:val="24"/>
-          <w:szCs w:val="24"/>
-        </w:rPr>
-        <w:t xml:space="preserve">- Personalidade </w:t>
-      </w:r>
-      <w:r>
-        <w:rPr>
-          <w:sz w:val="24"/>
-          <w:szCs w:val="24"/>
-        </w:rPr>
-        <w:br/>
-        <w:t>- Culinária</w:t>
-      </w:r>
-      <w:r>
-        <w:rPr>
-          <w:sz w:val="24"/>
-          <w:szCs w:val="24"/>
-        </w:rPr>
-        <w:br/>
-        <w:t>- Esportes</w:t>
-      </w:r>
-      <w:r>
-        <w:rPr>
-          <w:sz w:val="24"/>
-          <w:szCs w:val="24"/>
-        </w:rPr>
-        <w:br/>
-        <w:t xml:space="preserve">- </w:t>
-      </w:r>
-      <w:r>
-        <w:rPr>
-          <w:sz w:val="24"/>
-          <w:szCs w:val="24"/>
-        </w:rPr>
-        <w:t>Festivais</w:t>
-      </w:r>
-      <w:r>
-        <w:rPr>
-          <w:sz w:val="24"/>
-          <w:szCs w:val="24"/>
-        </w:rPr>
-        <w:br/>
-        <w:t>- Arte</w:t>
-      </w:r>
-    </w:p>
-    <w:p>
-      <w:pPr>
-        <w:spacing w:line="240" w:lineRule="auto"/>
-        <w:rPr>
-          <w:sz w:val="24"/>
-          <w:szCs w:val="24"/>
-        </w:rPr>
-      </w:pPr>
-      <w:r>
-        <w:rPr>
-          <w:sz w:val="24"/>
-          <w:szCs w:val="24"/>
-        </w:rPr>
-        <w:t xml:space="preserve">Seções com imagem </w:t>
-      </w:r>
-      <w:r>
-        <w:rPr>
-          <w:sz w:val="24"/>
-          <w:szCs w:val="24"/>
-        </w:rPr>
-        <w:t xml:space="preserve">e texto em direções alternadas, similar ao encontrado nesse link: </w:t>
-      </w:r>
-      <w:hyperlink r:id="rId9" w:history="1">
+        <w:t>es full-screen abordando os seguintes temas:</w:t>
+      </w:r>
+      <w:r>
+        <w:rPr>
+          <w:sz w:val="24"/>
+          <w:szCs w:val="24"/>
+        </w:rPr>
+        <w:t xml:space="preserve"> Povo, C</w:t>
+      </w:r>
+      <w:r>
+        <w:rPr>
+          <w:sz w:val="24"/>
+          <w:szCs w:val="24"/>
+        </w:rPr>
+        <w:t>ulinária</w:t>
+      </w:r>
+      <w:r>
+        <w:rPr>
+          <w:sz w:val="24"/>
+          <w:szCs w:val="24"/>
+        </w:rPr>
+        <w:t>, E</w:t>
+      </w:r>
+      <w:r>
+        <w:rPr>
+          <w:sz w:val="24"/>
+          <w:szCs w:val="24"/>
+        </w:rPr>
+        <w:t>sportes</w:t>
+      </w:r>
+      <w:r>
+        <w:rPr>
+          <w:sz w:val="24"/>
+          <w:szCs w:val="24"/>
+        </w:rPr>
+        <w:t>, Tradições e Arte</w:t>
+      </w:r>
+    </w:p>
+    <w:p>
+      <w:pPr>
+        <w:spacing w:line="240" w:lineRule="auto"/>
+        <w:jc w:val="both"/>
+        <w:rPr>
+          <w:rStyle w:val="Hyperlink"/>
+          <w:sz w:val="24"/>
+          <w:szCs w:val="24"/>
+        </w:rPr>
+      </w:pPr>
+      <w:r>
+        <w:rPr>
+          <w:sz w:val="24"/>
+          <w:szCs w:val="24"/>
+        </w:rPr>
+        <w:t xml:space="preserve">Seções com imagem e texto em direções alternadas, similar ao encontrado nesse link: </w:t>
+      </w:r>
+      <w:hyperlink r:id="rId10" w:history="1">
         <w:r>
           <w:rPr>
             <w:rStyle w:val="Hyperlink"/>
@@ -611,6 +644,57 @@
     <w:p>
       <w:pPr>
         <w:spacing w:line="240" w:lineRule="auto"/>
+        <w:jc w:val="center"/>
+        <w:rPr>
+          <w:sz w:val="24"/>
+          <w:szCs w:val="24"/>
+        </w:rPr>
+      </w:pPr>
+      <w:r>
+        <w:rPr>
+          <w:sz w:val="24"/>
+          <w:szCs w:val="24"/>
+        </w:rPr>
+        <w:drawing>
+          <wp:inline distT="0" distB="0" distL="0" distR="0" wp14:anchorId="6EA520D4" wp14:editId="18171DC0">
+            <wp:extent cx="4445000" cy="2995566"/>
+            <wp:effectExtent l="0" t="0" r="0" b="0"/>
+            <wp:docPr id="1551748893" name="Imagem 1"/>
+            <wp:cNvGraphicFramePr>
+              <a:graphicFrameLocks xmlns:a="http://schemas.openxmlformats.org/drawingml/2006/main" noChangeAspect="1"/>
+            </wp:cNvGraphicFramePr>
+            <a:graphic xmlns:a="http://schemas.openxmlformats.org/drawingml/2006/main">
+              <a:graphicData uri="http://schemas.openxmlformats.org/drawingml/2006/picture">
+                <pic:pic xmlns:pic="http://schemas.openxmlformats.org/drawingml/2006/picture">
+                  <pic:nvPicPr>
+                    <pic:cNvPr id="1551748893" name=""/>
+                    <pic:cNvPicPr/>
+                  </pic:nvPicPr>
+                  <pic:blipFill>
+                    <a:blip r:embed="rId11"/>
+                    <a:stretch>
+                      <a:fillRect/>
+                    </a:stretch>
+                  </pic:blipFill>
+                  <pic:spPr>
+                    <a:xfrm>
+                      <a:off x="0" y="0"/>
+                      <a:ext cx="4454288" cy="3001826"/>
+                    </a:xfrm>
+                    <a:prstGeom prst="rect">
+                      <a:avLst/>
+                    </a:prstGeom>
+                  </pic:spPr>
+                </pic:pic>
+              </a:graphicData>
+            </a:graphic>
+          </wp:inline>
+        </w:drawing>
+      </w:r>
+    </w:p>
+    <w:p>
+      <w:pPr>
+        <w:spacing w:line="240" w:lineRule="auto"/>
         <w:rPr>
           <w:b/>
           <w:bCs/>
@@ -631,66 +715,138 @@
     <w:p>
       <w:pPr>
         <w:spacing w:line="240" w:lineRule="auto"/>
+        <w:jc w:val="both"/>
+        <w:rPr>
+          <w:sz w:val="24"/>
+          <w:szCs w:val="24"/>
+        </w:rPr>
+      </w:pPr>
+      <w:r>
+        <w:rPr>
+          <w:sz w:val="24"/>
+          <w:szCs w:val="24"/>
+        </w:rPr>
+        <w:t>Lista horizontal (com scroll)</w:t>
+      </w:r>
+      <w:r>
+        <w:rPr>
+          <w:sz w:val="24"/>
+          <w:szCs w:val="24"/>
+        </w:rPr>
+        <w:t xml:space="preserve"> de cards com nome e foto da cidade.</w:t>
+      </w:r>
+      <w:r>
+        <w:rPr>
+          <w:sz w:val="24"/>
+          <w:szCs w:val="24"/>
+        </w:rPr>
+        <w:t xml:space="preserve"> Quando </w:t>
+      </w:r>
+      <w:r>
+        <w:rPr>
+          <w:sz w:val="24"/>
+          <w:szCs w:val="24"/>
+        </w:rPr>
+        <w:t>o card</w:t>
+      </w:r>
+      <w:r>
+        <w:rPr>
+          <w:sz w:val="24"/>
+          <w:szCs w:val="24"/>
+        </w:rPr>
+        <w:t xml:space="preserve"> for clicado, um modal com mais imagens e informações sobre a cidade será aberto.</w:t>
+      </w:r>
+      <w:r>
         <w:rPr>
           <w:b/>
           <w:bCs/>
           <w:sz w:val="40"/>
           <w:szCs w:val="40"/>
         </w:rPr>
-      </w:pPr>
-      <w:r>
-        <w:rPr>
-          <w:sz w:val="24"/>
-          <w:szCs w:val="24"/>
-        </w:rPr>
-        <w:t xml:space="preserve">Lista horizontal (com scroll) de cards com título, </w:t>
-      </w:r>
-      <w:proofErr w:type="spellStart"/>
-      <w:r>
-        <w:rPr>
-          <w:sz w:val="24"/>
-          <w:szCs w:val="24"/>
-        </w:rPr>
-        <w:t>thumbnail</w:t>
-      </w:r>
-      <w:proofErr w:type="spellEnd"/>
-      <w:r>
-        <w:rPr>
-          <w:sz w:val="24"/>
-          <w:szCs w:val="24"/>
-        </w:rPr>
-        <w:t xml:space="preserve"> e poucas palavras caracterizando a cidade. Quando um botão (ou o próprio card) for clicado, um modal com mais imagens e informações sobre a cidade será aberto.</w:t>
-      </w:r>
-    </w:p>
-    <w:p>
-      <w:pPr>
-        <w:spacing w:line="240" w:lineRule="auto"/>
+        <w:t xml:space="preserve"> </w:t>
+      </w:r>
+    </w:p>
+    <w:p>
+      <w:pPr>
+        <w:spacing w:line="240" w:lineRule="auto"/>
+        <w:jc w:val="center"/>
+        <w:rPr>
+          <w:sz w:val="24"/>
+          <w:szCs w:val="24"/>
+        </w:rPr>
+      </w:pPr>
+      <w:r>
         <w:rPr>
           <w:b/>
           <w:bCs/>
           <w:sz w:val="40"/>
           <w:szCs w:val="40"/>
         </w:rPr>
-      </w:pPr>
-      <w:r>
+        <w:drawing>
+          <wp:inline distT="0" distB="0" distL="0" distR="0" wp14:anchorId="226E955F" wp14:editId="07652419">
+            <wp:extent cx="4381500" cy="2972352"/>
+            <wp:effectExtent l="0" t="0" r="0" b="0"/>
+            <wp:docPr id="1955536232" name="Imagem 1" descr="Uma imagem contendo Diagrama&#10;&#10;Descrição gerada automaticamente"/>
+            <wp:cNvGraphicFramePr>
+              <a:graphicFrameLocks xmlns:a="http://schemas.openxmlformats.org/drawingml/2006/main" noChangeAspect="1"/>
+            </wp:cNvGraphicFramePr>
+            <a:graphic xmlns:a="http://schemas.openxmlformats.org/drawingml/2006/main">
+              <a:graphicData uri="http://schemas.openxmlformats.org/drawingml/2006/picture">
+                <pic:pic xmlns:pic="http://schemas.openxmlformats.org/drawingml/2006/picture">
+                  <pic:nvPicPr>
+                    <pic:cNvPr id="1955536232" name="Imagem 1" descr="Uma imagem contendo Diagrama&#10;&#10;Descrição gerada automaticamente"/>
+                    <pic:cNvPicPr/>
+                  </pic:nvPicPr>
+                  <pic:blipFill>
+                    <a:blip r:embed="rId12"/>
+                    <a:stretch>
+                      <a:fillRect/>
+                    </a:stretch>
+                  </pic:blipFill>
+                  <pic:spPr>
+                    <a:xfrm>
+                      <a:off x="0" y="0"/>
+                      <a:ext cx="4387427" cy="2976373"/>
+                    </a:xfrm>
+                    <a:prstGeom prst="rect">
+                      <a:avLst/>
+                    </a:prstGeom>
+                  </pic:spPr>
+                </pic:pic>
+              </a:graphicData>
+            </a:graphic>
+          </wp:inline>
+        </w:drawing>
+      </w:r>
+    </w:p>
+    <w:p>
+      <w:pPr>
+        <w:spacing w:line="240" w:lineRule="auto"/>
         <w:rPr>
           <w:b/>
           <w:bCs/>
           <w:sz w:val="40"/>
           <w:szCs w:val="40"/>
         </w:rPr>
-        <w:t>Lugares para ir</w:t>
-      </w:r>
-    </w:p>
-    <w:p>
-      <w:pPr>
-        <w:spacing w:line="240" w:lineRule="auto"/>
+      </w:pPr>
+      <w:r>
         <w:rPr>
           <w:b/>
           <w:bCs/>
           <w:sz w:val="40"/>
           <w:szCs w:val="40"/>
         </w:rPr>
+        <w:lastRenderedPageBreak/>
+        <w:t>Lugares para ir</w:t>
+      </w:r>
+    </w:p>
+    <w:p>
+      <w:pPr>
+        <w:spacing w:line="240" w:lineRule="auto"/>
+        <w:rPr>
+          <w:sz w:val="24"/>
+          <w:szCs w:val="24"/>
+        </w:rPr>
       </w:pPr>
       <w:r>
         <w:rPr>
@@ -703,6 +859,7 @@
     <w:p>
       <w:pPr>
         <w:spacing w:line="240" w:lineRule="auto"/>
+        <w:jc w:val="center"/>
         <w:rPr>
           <w:b/>
           <w:bCs/>
@@ -717,12 +874,67 @@
           <w:sz w:val="40"/>
           <w:szCs w:val="40"/>
         </w:rPr>
+        <w:drawing>
+          <wp:inline distT="0" distB="0" distL="0" distR="0" wp14:anchorId="5F52F9A5" wp14:editId="5C174248">
+            <wp:extent cx="4811218" cy="3248025"/>
+            <wp:effectExtent l="0" t="0" r="8890" b="0"/>
+            <wp:docPr id="1009007869" name="Imagem 1" descr="Texto&#10;&#10;Descrição gerada automaticamente com confiança baixa"/>
+            <wp:cNvGraphicFramePr>
+              <a:graphicFrameLocks xmlns:a="http://schemas.openxmlformats.org/drawingml/2006/main" noChangeAspect="1"/>
+            </wp:cNvGraphicFramePr>
+            <a:graphic xmlns:a="http://schemas.openxmlformats.org/drawingml/2006/main">
+              <a:graphicData uri="http://schemas.openxmlformats.org/drawingml/2006/picture">
+                <pic:pic xmlns:pic="http://schemas.openxmlformats.org/drawingml/2006/picture">
+                  <pic:nvPicPr>
+                    <pic:cNvPr id="1009007869" name="Imagem 1" descr="Texto&#10;&#10;Descrição gerada automaticamente com confiança baixa"/>
+                    <pic:cNvPicPr/>
+                  </pic:nvPicPr>
+                  <pic:blipFill>
+                    <a:blip r:embed="rId13"/>
+                    <a:stretch>
+                      <a:fillRect/>
+                    </a:stretch>
+                  </pic:blipFill>
+                  <pic:spPr>
+                    <a:xfrm>
+                      <a:off x="0" y="0"/>
+                      <a:ext cx="4812151" cy="3248655"/>
+                    </a:xfrm>
+                    <a:prstGeom prst="rect">
+                      <a:avLst/>
+                    </a:prstGeom>
+                  </pic:spPr>
+                </pic:pic>
+              </a:graphicData>
+            </a:graphic>
+          </wp:inline>
+        </w:drawing>
+      </w:r>
+    </w:p>
+    <w:p>
+      <w:pPr>
+        <w:spacing w:line="240" w:lineRule="auto"/>
+        <w:rPr>
+          <w:b/>
+          <w:bCs/>
+          <w:sz w:val="40"/>
+          <w:szCs w:val="40"/>
+        </w:rPr>
+      </w:pPr>
+      <w:r>
+        <w:rPr>
+          <w:b/>
+          <w:bCs/>
+          <w:sz w:val="40"/>
+          <w:szCs w:val="40"/>
+        </w:rPr>
         <w:t xml:space="preserve">Dados </w:t>
       </w:r>
     </w:p>
     <w:p>
       <w:pPr>
         <w:spacing w:line="240" w:lineRule="auto"/>
+        <w:jc w:val="both"/>
         <w:rPr>
           <w:sz w:val="24"/>
           <w:szCs w:val="24"/>
@@ -768,316 +980,72 @@
           <w:sz w:val="24"/>
           <w:szCs w:val="24"/>
         </w:rPr>
-        <w:t>a Austrália.</w:t>
-      </w:r>
-    </w:p>
-    <w:p>
-      <w:pPr>
-        <w:spacing w:line="240" w:lineRule="auto"/>
-        <w:rPr>
-          <w:sz w:val="24"/>
-          <w:szCs w:val="24"/>
-        </w:rPr>
-      </w:pPr>
-      <w:r>
-        <w:rPr>
-          <w:sz w:val="24"/>
-          <w:szCs w:val="24"/>
-        </w:rPr>
-        <w:t>- Continente</w:t>
-      </w:r>
-    </w:p>
-    <w:p>
-      <w:pPr>
-        <w:spacing w:line="240" w:lineRule="auto"/>
-        <w:rPr>
-          <w:sz w:val="24"/>
-          <w:szCs w:val="24"/>
-        </w:rPr>
-      </w:pPr>
-      <w:r>
-        <w:rPr>
-          <w:sz w:val="24"/>
-          <w:szCs w:val="24"/>
-        </w:rPr>
-        <w:t>- Capital</w:t>
-      </w:r>
-    </w:p>
-    <w:p>
-      <w:pPr>
-        <w:spacing w:line="240" w:lineRule="auto"/>
-        <w:rPr>
-          <w:sz w:val="24"/>
-          <w:szCs w:val="24"/>
-        </w:rPr>
-      </w:pPr>
-      <w:r>
-        <w:rPr>
-          <w:sz w:val="24"/>
-          <w:szCs w:val="24"/>
-        </w:rPr>
-        <w:t>- Expectativa de Vida</w:t>
-      </w:r>
-    </w:p>
-    <w:p>
-      <w:pPr>
-        <w:spacing w:line="240" w:lineRule="auto"/>
-        <w:rPr>
-          <w:sz w:val="24"/>
-          <w:szCs w:val="24"/>
-        </w:rPr>
-      </w:pPr>
-      <w:r>
-        <w:rPr>
-          <w:sz w:val="24"/>
-          <w:szCs w:val="24"/>
-        </w:rPr>
-        <w:t>- Taxa de Analfabetismo</w:t>
-      </w:r>
-    </w:p>
-    <w:p>
-      <w:pPr>
-        <w:spacing w:line="240" w:lineRule="auto"/>
-        <w:rPr>
-          <w:sz w:val="24"/>
-          <w:szCs w:val="24"/>
-        </w:rPr>
-      </w:pPr>
-      <w:r>
-        <w:rPr>
-          <w:sz w:val="24"/>
-          <w:szCs w:val="24"/>
-        </w:rPr>
-        <w:lastRenderedPageBreak/>
-        <w:t>- Principais setores econômicos</w:t>
-      </w:r>
-    </w:p>
-    <w:p>
-      <w:pPr>
-        <w:spacing w:line="240" w:lineRule="auto"/>
-        <w:rPr>
-          <w:sz w:val="24"/>
-          <w:szCs w:val="24"/>
-        </w:rPr>
-      </w:pPr>
-      <w:r>
-        <w:rPr>
-          <w:sz w:val="24"/>
-          <w:szCs w:val="24"/>
-        </w:rPr>
-        <w:t>- Religião Predominante</w:t>
-      </w:r>
-    </w:p>
-    <w:p>
-      <w:pPr>
-        <w:spacing w:line="240" w:lineRule="auto"/>
-        <w:rPr>
-          <w:sz w:val="24"/>
-          <w:szCs w:val="24"/>
-        </w:rPr>
-      </w:pPr>
-      <w:r>
-        <w:rPr>
-          <w:sz w:val="24"/>
-          <w:szCs w:val="24"/>
-        </w:rPr>
-        <w:t>- Fuso Horário</w:t>
-      </w:r>
-    </w:p>
-    <w:p>
-      <w:pPr>
-        <w:spacing w:line="240" w:lineRule="auto"/>
-        <w:rPr>
-          <w:sz w:val="24"/>
-          <w:szCs w:val="24"/>
-          <w:u w:val="single"/>
-        </w:rPr>
-      </w:pPr>
-      <w:r>
-        <w:rPr>
-          <w:sz w:val="24"/>
-          <w:szCs w:val="24"/>
-        </w:rPr>
-        <w:t>- Climas</w:t>
-      </w:r>
-    </w:p>
-    <w:p>
-      <w:pPr>
-        <w:spacing w:line="240" w:lineRule="auto"/>
-        <w:rPr>
-          <w:sz w:val="24"/>
-          <w:szCs w:val="24"/>
-        </w:rPr>
-      </w:pPr>
-      <w:r>
-        <w:rPr>
-          <w:sz w:val="24"/>
-          <w:szCs w:val="24"/>
-        </w:rPr>
-        <w:t xml:space="preserve">- </w:t>
-      </w:r>
-      <w:proofErr w:type="gramStart"/>
-      <w:r>
-        <w:rPr>
-          <w:sz w:val="24"/>
-          <w:szCs w:val="24"/>
-        </w:rPr>
-        <w:t>idioma</w:t>
-      </w:r>
-      <w:proofErr w:type="gramEnd"/>
-    </w:p>
-    <w:p>
-      <w:pPr>
-        <w:spacing w:line="240" w:lineRule="auto"/>
-        <w:rPr>
-          <w:sz w:val="24"/>
-          <w:szCs w:val="24"/>
-        </w:rPr>
-      </w:pPr>
-      <w:r>
-        <w:rPr>
-          <w:sz w:val="24"/>
-          <w:szCs w:val="24"/>
-        </w:rPr>
-        <w:t xml:space="preserve">- </w:t>
-      </w:r>
-      <w:r>
-        <w:rPr>
-          <w:sz w:val="24"/>
-          <w:szCs w:val="24"/>
-        </w:rPr>
-        <w:t>P</w:t>
-      </w:r>
-      <w:r>
-        <w:rPr>
-          <w:sz w:val="24"/>
-          <w:szCs w:val="24"/>
-        </w:rPr>
-        <w:t>opulação</w:t>
-      </w:r>
-    </w:p>
-    <w:p>
-      <w:pPr>
-        <w:spacing w:line="240" w:lineRule="auto"/>
-        <w:rPr>
-          <w:sz w:val="24"/>
-          <w:szCs w:val="24"/>
-        </w:rPr>
-      </w:pPr>
-      <w:r>
-        <w:rPr>
-          <w:sz w:val="24"/>
-          <w:szCs w:val="24"/>
-        </w:rPr>
-        <w:t xml:space="preserve">- </w:t>
-      </w:r>
-      <w:r>
-        <w:rPr>
-          <w:sz w:val="24"/>
-          <w:szCs w:val="24"/>
-        </w:rPr>
-        <w:t>E</w:t>
-      </w:r>
-      <w:r>
-        <w:rPr>
-          <w:sz w:val="24"/>
-          <w:szCs w:val="24"/>
-        </w:rPr>
-        <w:t>xtensão</w:t>
-      </w:r>
-      <w:r>
-        <w:rPr>
-          <w:sz w:val="24"/>
-          <w:szCs w:val="24"/>
-        </w:rPr>
-        <w:t xml:space="preserve"> territorial</w:t>
-      </w:r>
-    </w:p>
-    <w:p>
-      <w:pPr>
-        <w:spacing w:line="240" w:lineRule="auto"/>
-        <w:rPr>
-          <w:sz w:val="24"/>
-          <w:szCs w:val="24"/>
-        </w:rPr>
-      </w:pPr>
-      <w:r>
-        <w:rPr>
-          <w:sz w:val="24"/>
-          <w:szCs w:val="24"/>
-        </w:rPr>
-        <w:t>- IDH</w:t>
-      </w:r>
-    </w:p>
-    <w:p>
-      <w:pPr>
-        <w:spacing w:line="240" w:lineRule="auto"/>
-        <w:rPr>
-          <w:sz w:val="24"/>
-          <w:szCs w:val="24"/>
-        </w:rPr>
-      </w:pPr>
-      <w:r>
-        <w:rPr>
-          <w:sz w:val="24"/>
-          <w:szCs w:val="24"/>
-        </w:rPr>
-        <w:t xml:space="preserve">- </w:t>
-      </w:r>
-      <w:r>
-        <w:rPr>
-          <w:sz w:val="24"/>
-          <w:szCs w:val="24"/>
-        </w:rPr>
-        <w:t>PIB</w:t>
-      </w:r>
-    </w:p>
-    <w:p>
-      <w:pPr>
-        <w:spacing w:line="240" w:lineRule="auto"/>
-        <w:rPr>
-          <w:sz w:val="24"/>
-          <w:szCs w:val="24"/>
-        </w:rPr>
-      </w:pPr>
-      <w:r>
-        <w:rPr>
-          <w:sz w:val="24"/>
-          <w:szCs w:val="24"/>
-        </w:rPr>
-        <w:t>- Moeda</w:t>
-      </w:r>
-    </w:p>
-    <w:p>
-      <w:pPr>
-        <w:spacing w:line="240" w:lineRule="auto"/>
-        <w:rPr>
-          <w:sz w:val="24"/>
-          <w:szCs w:val="24"/>
-        </w:rPr>
-      </w:pPr>
-      <w:r>
-        <w:rPr>
-          <w:sz w:val="24"/>
-          <w:szCs w:val="24"/>
-        </w:rPr>
-        <w:t>- Data de Independência</w:t>
-      </w:r>
-    </w:p>
-    <w:p>
-      <w:pPr>
-        <w:spacing w:line="240" w:lineRule="auto"/>
-        <w:rPr>
-          <w:sz w:val="24"/>
-          <w:szCs w:val="24"/>
-        </w:rPr>
-      </w:pPr>
-      <w:r>
-        <w:rPr>
-          <w:sz w:val="24"/>
-          <w:szCs w:val="24"/>
-        </w:rPr>
-        <w:t>- Fuso Horário</w:t>
+        <w:t>a Austráli</w:t>
+      </w:r>
+      <w:r>
+        <w:rPr>
+          <w:sz w:val="24"/>
+          <w:szCs w:val="24"/>
+        </w:rPr>
+        <w:t>a (Continente, Capital, Expectativa de Vida, Taxa de Analfabetismo, Principais Setores Econômicos, Religiões Predominantes, Fuso Horário, Climas, Idioma, População, Extensão Territorial, IDH, PIB, Moeda, Data Nacoinal)</w:t>
+      </w:r>
+      <w:r>
+        <w:rPr>
+          <w:sz w:val="24"/>
+          <w:szCs w:val="24"/>
+        </w:rPr>
+        <w:t xml:space="preserve"> </w:t>
+      </w:r>
+    </w:p>
+    <w:p>
+      <w:pPr>
+        <w:spacing w:line="240" w:lineRule="auto"/>
+        <w:jc w:val="center"/>
+        <w:rPr>
+          <w:sz w:val="24"/>
+          <w:szCs w:val="24"/>
+        </w:rPr>
+      </w:pPr>
+      <w:r>
+        <w:rPr>
+          <w:sz w:val="24"/>
+          <w:szCs w:val="24"/>
+        </w:rPr>
+        <w:drawing>
+          <wp:inline distT="0" distB="0" distL="0" distR="0" wp14:anchorId="342D43F0" wp14:editId="49579C73">
+            <wp:extent cx="4664439" cy="3152775"/>
+            <wp:effectExtent l="0" t="0" r="3175" b="0"/>
+            <wp:docPr id="692784073" name="Imagem 1" descr="Tabela&#10;&#10;Descrição gerada automaticamente"/>
+            <wp:cNvGraphicFramePr>
+              <a:graphicFrameLocks xmlns:a="http://schemas.openxmlformats.org/drawingml/2006/main" noChangeAspect="1"/>
+            </wp:cNvGraphicFramePr>
+            <a:graphic xmlns:a="http://schemas.openxmlformats.org/drawingml/2006/main">
+              <a:graphicData uri="http://schemas.openxmlformats.org/drawingml/2006/picture">
+                <pic:pic xmlns:pic="http://schemas.openxmlformats.org/drawingml/2006/picture">
+                  <pic:nvPicPr>
+                    <pic:cNvPr id="692784073" name="Imagem 1" descr="Tabela&#10;&#10;Descrição gerada automaticamente"/>
+                    <pic:cNvPicPr/>
+                  </pic:nvPicPr>
+                  <pic:blipFill>
+                    <a:blip r:embed="rId14"/>
+                    <a:stretch>
+                      <a:fillRect/>
+                    </a:stretch>
+                  </pic:blipFill>
+                  <pic:spPr>
+                    <a:xfrm>
+                      <a:off x="0" y="0"/>
+                      <a:ext cx="4680065" cy="3163337"/>
+                    </a:xfrm>
+                    <a:prstGeom prst="rect">
+                      <a:avLst/>
+                    </a:prstGeom>
+                  </pic:spPr>
+                </pic:pic>
+              </a:graphicData>
+            </a:graphic>
+          </wp:inline>
+        </w:drawing>
       </w:r>
     </w:p>
     <w:sectPr>

</xml_diff>

<commit_message>
inclui links bootstrap e cria página de navegação
</commit_message>
<xml_diff>
--- a/Planejamento do Projeto.docx
+++ b/Planejamento do Projeto.docx
@@ -442,6 +442,311 @@
       </w:pPr>
       <w:r>
         <w:rPr>
+          <w:noProof/>
+          <w:sz w:val="24"/>
+          <w:szCs w:val="24"/>
+        </w:rPr>
+        <mc:AlternateContent>
+          <mc:Choice Requires="wps">
+            <w:drawing>
+              <wp:anchor distT="0" distB="0" distL="114300" distR="114300" simplePos="0" relativeHeight="251666432" behindDoc="0" locked="0" layoutInCell="1" allowOverlap="1" wp14:anchorId="21C5B328" wp14:editId="015ACD85">
+                <wp:simplePos x="0" y="0"/>
+                <wp:positionH relativeFrom="column">
+                  <wp:posOffset>833392</wp:posOffset>
+                </wp:positionH>
+                <wp:positionV relativeFrom="paragraph">
+                  <wp:posOffset>1807210</wp:posOffset>
+                </wp:positionV>
+                <wp:extent cx="90442" cy="108585"/>
+                <wp:effectExtent l="38100" t="38100" r="43180" b="24765"/>
+                <wp:wrapNone/>
+                <wp:docPr id="2138424118" name="Conector reto 2"/>
+                <wp:cNvGraphicFramePr/>
+                <a:graphic xmlns:a="http://schemas.openxmlformats.org/drawingml/2006/main">
+                  <a:graphicData uri="http://schemas.microsoft.com/office/word/2010/wordprocessingShape">
+                    <wps:wsp>
+                      <wps:cNvCnPr/>
+                      <wps:spPr>
+                        <a:xfrm flipH="1" flipV="1">
+                          <a:off x="0" y="0"/>
+                          <a:ext cx="90442" cy="108585"/>
+                        </a:xfrm>
+                        <a:prstGeom prst="line">
+                          <a:avLst/>
+                        </a:prstGeom>
+                        <a:ln w="76200">
+                          <a:solidFill>
+                            <a:schemeClr val="bg1"/>
+                          </a:solidFill>
+                        </a:ln>
+                      </wps:spPr>
+                      <wps:style>
+                        <a:lnRef idx="1">
+                          <a:schemeClr val="accent1"/>
+                        </a:lnRef>
+                        <a:fillRef idx="0">
+                          <a:schemeClr val="accent1"/>
+                        </a:fillRef>
+                        <a:effectRef idx="0">
+                          <a:schemeClr val="accent1"/>
+                        </a:effectRef>
+                        <a:fontRef idx="minor">
+                          <a:schemeClr val="tx1"/>
+                        </a:fontRef>
+                      </wps:style>
+                      <wps:bodyPr/>
+                    </wps:wsp>
+                  </a:graphicData>
+                </a:graphic>
+                <wp14:sizeRelH relativeFrom="margin">
+                  <wp14:pctWidth>0</wp14:pctWidth>
+                </wp14:sizeRelH>
+                <wp14:sizeRelV relativeFrom="margin">
+                  <wp14:pctHeight>0</wp14:pctHeight>
+                </wp14:sizeRelV>
+              </wp:anchor>
+            </w:drawing>
+          </mc:Choice>
+          <mc:Fallback>
+            <w:pict>
+              <v:line w14:anchorId="064D1E1E" id="Conector reto 2" o:spid="_x0000_s1026" style="position:absolute;flip:x y;z-index:251666432;visibility:visible;mso-wrap-style:square;mso-width-percent:0;mso-height-percent:0;mso-wrap-distance-left:9pt;mso-wrap-distance-top:0;mso-wrap-distance-right:9pt;mso-wrap-distance-bottom:0;mso-position-horizontal:absolute;mso-position-horizontal-relative:text;mso-position-vertical:absolute;mso-position-vertical-relative:text;mso-width-percent:0;mso-height-percent:0;mso-width-relative:margin;mso-height-relative:margin" from="65.6pt,142.3pt" to="72.7pt,150.85pt" o:gfxdata="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" strokecolor="white [3212]" strokeweight="6pt">
+                <v:stroke joinstyle="miter"/>
+              </v:line>
+            </w:pict>
+          </mc:Fallback>
+        </mc:AlternateContent>
+      </w:r>
+      <w:r>
+        <w:rPr>
+          <w:noProof/>
+          <w:sz w:val="24"/>
+          <w:szCs w:val="24"/>
+        </w:rPr>
+        <mc:AlternateContent>
+          <mc:Choice Requires="wps">
+            <w:drawing>
+              <wp:anchor distT="0" distB="0" distL="114300" distR="114300" simplePos="0" relativeHeight="251664384" behindDoc="0" locked="0" layoutInCell="1" allowOverlap="1" wp14:anchorId="0E693F52" wp14:editId="7498856B">
+                <wp:simplePos x="0" y="0"/>
+                <wp:positionH relativeFrom="column">
+                  <wp:posOffset>833755</wp:posOffset>
+                </wp:positionH>
+                <wp:positionV relativeFrom="paragraph">
+                  <wp:posOffset>1753054</wp:posOffset>
+                </wp:positionV>
+                <wp:extent cx="108585" cy="108585"/>
+                <wp:effectExtent l="38100" t="38100" r="24765" b="43815"/>
+                <wp:wrapNone/>
+                <wp:docPr id="1354194464" name="Conector reto 2"/>
+                <wp:cNvGraphicFramePr/>
+                <a:graphic xmlns:a="http://schemas.openxmlformats.org/drawingml/2006/main">
+                  <a:graphicData uri="http://schemas.microsoft.com/office/word/2010/wordprocessingShape">
+                    <wps:wsp>
+                      <wps:cNvCnPr/>
+                      <wps:spPr>
+                        <a:xfrm flipV="1">
+                          <a:off x="0" y="0"/>
+                          <a:ext cx="108585" cy="108585"/>
+                        </a:xfrm>
+                        <a:prstGeom prst="line">
+                          <a:avLst/>
+                        </a:prstGeom>
+                        <a:ln w="76200">
+                          <a:solidFill>
+                            <a:schemeClr val="bg1"/>
+                          </a:solidFill>
+                        </a:ln>
+                      </wps:spPr>
+                      <wps:style>
+                        <a:lnRef idx="1">
+                          <a:schemeClr val="accent1"/>
+                        </a:lnRef>
+                        <a:fillRef idx="0">
+                          <a:schemeClr val="accent1"/>
+                        </a:fillRef>
+                        <a:effectRef idx="0">
+                          <a:schemeClr val="accent1"/>
+                        </a:effectRef>
+                        <a:fontRef idx="minor">
+                          <a:schemeClr val="tx1"/>
+                        </a:fontRef>
+                      </wps:style>
+                      <wps:bodyPr/>
+                    </wps:wsp>
+                  </a:graphicData>
+                </a:graphic>
+                <wp14:sizeRelH relativeFrom="margin">
+                  <wp14:pctWidth>0</wp14:pctWidth>
+                </wp14:sizeRelH>
+                <wp14:sizeRelV relativeFrom="margin">
+                  <wp14:pctHeight>0</wp14:pctHeight>
+                </wp14:sizeRelV>
+              </wp:anchor>
+            </w:drawing>
+          </mc:Choice>
+          <mc:Fallback>
+            <w:pict>
+              <v:line w14:anchorId="64737705" id="Conector reto 2" o:spid="_x0000_s1026" style="position:absolute;flip:y;z-index:251664384;visibility:visible;mso-wrap-style:square;mso-width-percent:0;mso-height-percent:0;mso-wrap-distance-left:9pt;mso-wrap-distance-top:0;mso-wrap-distance-right:9pt;mso-wrap-distance-bottom:0;mso-position-horizontal:absolute;mso-position-horizontal-relative:text;mso-position-vertical:absolute;mso-position-vertical-relative:text;mso-width-percent:0;mso-height-percent:0;mso-width-relative:margin;mso-height-relative:margin" from="65.65pt,138.05pt" to="74.2pt,146.6pt" o:gfxdata="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" strokecolor="white [3212]" strokeweight="6pt">
+                <v:stroke joinstyle="miter"/>
+              </v:line>
+            </w:pict>
+          </mc:Fallback>
+        </mc:AlternateContent>
+      </w:r>
+      <w:r>
+        <w:rPr>
+          <w:noProof/>
+          <w:sz w:val="24"/>
+          <w:szCs w:val="24"/>
+        </w:rPr>
+        <mc:AlternateContent>
+          <mc:Choice Requires="wps">
+            <w:drawing>
+              <wp:anchor distT="0" distB="0" distL="114300" distR="114300" simplePos="0" relativeHeight="251661312" behindDoc="0" locked="0" layoutInCell="1" allowOverlap="1" wp14:anchorId="74CE2B4D" wp14:editId="5AB22DDE">
+                <wp:simplePos x="0" y="0"/>
+                <wp:positionH relativeFrom="column">
+                  <wp:posOffset>4586605</wp:posOffset>
+                </wp:positionH>
+                <wp:positionV relativeFrom="paragraph">
+                  <wp:posOffset>1806122</wp:posOffset>
+                </wp:positionV>
+                <wp:extent cx="108857" cy="108858"/>
+                <wp:effectExtent l="38100" t="38100" r="24765" b="43815"/>
+                <wp:wrapNone/>
+                <wp:docPr id="1841489422" name="Conector reto 2"/>
+                <wp:cNvGraphicFramePr/>
+                <a:graphic xmlns:a="http://schemas.openxmlformats.org/drawingml/2006/main">
+                  <a:graphicData uri="http://schemas.microsoft.com/office/word/2010/wordprocessingShape">
+                    <wps:wsp>
+                      <wps:cNvCnPr/>
+                      <wps:spPr>
+                        <a:xfrm flipV="1">
+                          <a:off x="0" y="0"/>
+                          <a:ext cx="108857" cy="108858"/>
+                        </a:xfrm>
+                        <a:prstGeom prst="line">
+                          <a:avLst/>
+                        </a:prstGeom>
+                        <a:ln w="76200">
+                          <a:solidFill>
+                            <a:schemeClr val="bg1"/>
+                          </a:solidFill>
+                        </a:ln>
+                      </wps:spPr>
+                      <wps:style>
+                        <a:lnRef idx="1">
+                          <a:schemeClr val="accent1"/>
+                        </a:lnRef>
+                        <a:fillRef idx="0">
+                          <a:schemeClr val="accent1"/>
+                        </a:fillRef>
+                        <a:effectRef idx="0">
+                          <a:schemeClr val="accent1"/>
+                        </a:effectRef>
+                        <a:fontRef idx="minor">
+                          <a:schemeClr val="tx1"/>
+                        </a:fontRef>
+                      </wps:style>
+                      <wps:bodyPr/>
+                    </wps:wsp>
+                  </a:graphicData>
+                </a:graphic>
+                <wp14:sizeRelH relativeFrom="margin">
+                  <wp14:pctWidth>0</wp14:pctWidth>
+                </wp14:sizeRelH>
+                <wp14:sizeRelV relativeFrom="margin">
+                  <wp14:pctHeight>0</wp14:pctHeight>
+                </wp14:sizeRelV>
+              </wp:anchor>
+            </w:drawing>
+          </mc:Choice>
+          <mc:Fallback>
+            <w:pict>
+              <v:line w14:anchorId="208D6E44" id="Conector reto 2" o:spid="_x0000_s1026" style="position:absolute;flip:y;z-index:251661312;visibility:visible;mso-wrap-style:square;mso-width-percent:0;mso-height-percent:0;mso-wrap-distance-left:9pt;mso-wrap-distance-top:0;mso-wrap-distance-right:9pt;mso-wrap-distance-bottom:0;mso-position-horizontal:absolute;mso-position-horizontal-relative:text;mso-position-vertical:absolute;mso-position-vertical-relative:text;mso-width-percent:0;mso-height-percent:0;mso-width-relative:margin;mso-height-relative:margin" from="361.15pt,142.2pt" to="369.7pt,150.75pt" o:gfxdata="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" strokecolor="white [3212]" strokeweight="6pt">
+                <v:stroke joinstyle="miter"/>
+              </v:line>
+            </w:pict>
+          </mc:Fallback>
+        </mc:AlternateContent>
+      </w:r>
+      <w:r>
+        <w:rPr>
+          <w:noProof/>
+          <w:sz w:val="24"/>
+          <w:szCs w:val="24"/>
+        </w:rPr>
+        <mc:AlternateContent>
+          <mc:Choice Requires="wps">
+            <w:drawing>
+              <wp:anchor distT="0" distB="0" distL="114300" distR="114300" simplePos="0" relativeHeight="251659264" behindDoc="0" locked="0" layoutInCell="1" allowOverlap="1" wp14:anchorId="1A87AB9C" wp14:editId="16962136">
+                <wp:simplePos x="0" y="0"/>
+                <wp:positionH relativeFrom="column">
+                  <wp:posOffset>4585879</wp:posOffset>
+                </wp:positionH>
+                <wp:positionV relativeFrom="paragraph">
+                  <wp:posOffset>1753054</wp:posOffset>
+                </wp:positionV>
+                <wp:extent cx="109674" cy="108312"/>
+                <wp:effectExtent l="38100" t="38100" r="43180" b="44450"/>
+                <wp:wrapNone/>
+                <wp:docPr id="1651163698" name="Conector reto 2"/>
+                <wp:cNvGraphicFramePr/>
+                <a:graphic xmlns:a="http://schemas.openxmlformats.org/drawingml/2006/main">
+                  <a:graphicData uri="http://schemas.microsoft.com/office/word/2010/wordprocessingShape">
+                    <wps:wsp>
+                      <wps:cNvCnPr/>
+                      <wps:spPr>
+                        <a:xfrm>
+                          <a:off x="0" y="0"/>
+                          <a:ext cx="109674" cy="108312"/>
+                        </a:xfrm>
+                        <a:prstGeom prst="line">
+                          <a:avLst/>
+                        </a:prstGeom>
+                        <a:ln w="76200">
+                          <a:solidFill>
+                            <a:schemeClr val="bg1"/>
+                          </a:solidFill>
+                        </a:ln>
+                      </wps:spPr>
+                      <wps:style>
+                        <a:lnRef idx="1">
+                          <a:schemeClr val="accent1"/>
+                        </a:lnRef>
+                        <a:fillRef idx="0">
+                          <a:schemeClr val="accent1"/>
+                        </a:fillRef>
+                        <a:effectRef idx="0">
+                          <a:schemeClr val="accent1"/>
+                        </a:effectRef>
+                        <a:fontRef idx="minor">
+                          <a:schemeClr val="tx1"/>
+                        </a:fontRef>
+                      </wps:style>
+                      <wps:bodyPr/>
+                    </wps:wsp>
+                  </a:graphicData>
+                </a:graphic>
+                <wp14:sizeRelH relativeFrom="margin">
+                  <wp14:pctWidth>0</wp14:pctWidth>
+                </wp14:sizeRelH>
+                <wp14:sizeRelV relativeFrom="margin">
+                  <wp14:pctHeight>0</wp14:pctHeight>
+                </wp14:sizeRelV>
+              </wp:anchor>
+            </w:drawing>
+          </mc:Choice>
+          <mc:Fallback>
+            <w:pict>
+              <v:line w14:anchorId="023AFB2F" id="Conector reto 2" o:spid="_x0000_s1026" style="position:absolute;z-index:251659264;visibility:visible;mso-wrap-style:square;mso-width-percent:0;mso-height-percent:0;mso-wrap-distance-left:9pt;mso-wrap-distance-top:0;mso-wrap-distance-right:9pt;mso-wrap-distance-bottom:0;mso-position-horizontal:absolute;mso-position-horizontal-relative:text;mso-position-vertical:absolute;mso-position-vertical-relative:text;mso-width-percent:0;mso-height-percent:0;mso-width-relative:margin;mso-height-relative:margin" from="361.1pt,138.05pt" to="369.75pt,146.6pt" o:gfxdata="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" strokecolor="white [3212]" strokeweight="6pt">
+                <v:stroke joinstyle="miter"/>
+              </v:line>
+            </w:pict>
+          </mc:Fallback>
+        </mc:AlternateContent>
+      </w:r>
+      <w:r>
+        <w:rPr>
+          <w:noProof/>
           <w:sz w:val="24"/>
           <w:szCs w:val="24"/>
         </w:rPr>
@@ -493,6 +798,7 @@
       </w:pPr>
       <w:r>
         <w:rPr>
+          <w:noProof/>
           <w:sz w:val="24"/>
           <w:szCs w:val="24"/>
         </w:rPr>
@@ -652,6 +958,7 @@
       </w:pPr>
       <w:r>
         <w:rPr>
+          <w:noProof/>
           <w:sz w:val="24"/>
           <w:szCs w:val="24"/>
         </w:rPr>
@@ -779,6 +1086,7 @@
         <w:rPr>
           <w:b/>
           <w:bCs/>
+          <w:noProof/>
           <w:sz w:val="40"/>
           <w:szCs w:val="40"/>
         </w:rPr>
@@ -871,6 +1179,7 @@
         <w:rPr>
           <w:b/>
           <w:bCs/>
+          <w:noProof/>
           <w:sz w:val="40"/>
           <w:szCs w:val="40"/>
         </w:rPr>
@@ -1008,6 +1317,7 @@
       </w:pPr>
       <w:r>
         <w:rPr>
+          <w:noProof/>
           <w:sz w:val="24"/>
           <w:szCs w:val="24"/>
         </w:rPr>

</xml_diff>